<commit_message>
Work done in class and at home 11/20 Wrote section about miscellaneous useful math functions
</commit_message>
<xml_diff>
--- a/8 Math/8 Math.docx
+++ b/8 Math/8 Math.docx
@@ -126,7 +126,7 @@
           <v:shape id="_x0000_i1025" type="#_x0000_t75" style="width:423.85pt;height:30.55pt" o:ole="">
             <v:imagedata r:id="rId8" o:title=""/>
           </v:shape>
-          <o:OLEObject Type="Embed" ProgID="Word.OpenDocumentText.12" ShapeID="_x0000_i1025" DrawAspect="Content" ObjectID="_1667312465" r:id="rId9"/>
+          <o:OLEObject Type="Embed" ProgID="Word.OpenDocumentText.12" ShapeID="_x0000_i1025" DrawAspect="Content" ObjectID="_1667406003" r:id="rId9"/>
         </w:object>
       </w:r>
     </w:p>
@@ -150,7 +150,7 @@
           <v:shape id="_x0000_i1026" type="#_x0000_t75" style="width:423.85pt;height:20.4pt" o:ole="">
             <v:imagedata r:id="rId10" o:title=""/>
           </v:shape>
-          <o:OLEObject Type="Embed" ProgID="Word.OpenDocumentText.12" ShapeID="_x0000_i1026" DrawAspect="Content" ObjectID="_1667312466" r:id="rId11"/>
+          <o:OLEObject Type="Embed" ProgID="Word.OpenDocumentText.12" ShapeID="_x0000_i1026" DrawAspect="Content" ObjectID="_1667406004" r:id="rId11"/>
         </w:object>
       </w:r>
     </w:p>
@@ -192,7 +192,7 @@
           <v:shape id="_x0000_i1027" type="#_x0000_t75" style="width:423.85pt;height:30.55pt" o:ole="">
             <v:imagedata r:id="rId12" o:title=""/>
           </v:shape>
-          <o:OLEObject Type="Embed" ProgID="Word.OpenDocumentText.12" ShapeID="_x0000_i1027" DrawAspect="Content" ObjectID="_1667312467" r:id="rId13"/>
+          <o:OLEObject Type="Embed" ProgID="Word.OpenDocumentText.12" ShapeID="_x0000_i1027" DrawAspect="Content" ObjectID="_1667406005" r:id="rId13"/>
         </w:object>
       </w:r>
     </w:p>
@@ -203,12 +203,14 @@
       <w:r>
         <w:t xml:space="preserve">However, there’s another inverse function that is closely related to </w:t>
       </w:r>
+      <w:proofErr w:type="spellStart"/>
       <w:r>
         <w:rPr>
           <w:u w:val="single"/>
         </w:rPr>
         <w:t>atan</w:t>
       </w:r>
+      <w:proofErr w:type="spellEnd"/>
       <w:r>
         <w:t>. This function is:</w:t>
       </w:r>
@@ -225,7 +227,7 @@
           <v:shape id="_x0000_i1028" type="#_x0000_t75" style="width:423.85pt;height:10.2pt" o:ole="">
             <v:imagedata r:id="rId14" o:title=""/>
           </v:shape>
-          <o:OLEObject Type="Embed" ProgID="Word.OpenDocumentText.12" ShapeID="_x0000_i1028" DrawAspect="Content" ObjectID="_1667312468" r:id="rId15"/>
+          <o:OLEObject Type="Embed" ProgID="Word.OpenDocumentText.12" ShapeID="_x0000_i1028" DrawAspect="Content" ObjectID="_1667406006" r:id="rId15"/>
         </w:object>
       </w:r>
     </w:p>
@@ -240,8 +242,13 @@
         <w:t xml:space="preserve">This function is still an inverse of the tangent function, but instead of taking a value, </w:t>
       </w:r>
       <w:r>
-        <w:t xml:space="preserve">it takes the vertical side length and the horizontal side length of the matching triangle. Stated in another way: if </w:t>
-      </w:r>
+        <w:t xml:space="preserve">it takes the vertical side length and the horizontal side length of the matching triangle. Stated in another way: </w:t>
+      </w:r>
+      <w:proofErr w:type="gramStart"/>
+      <w:r>
+        <w:t xml:space="preserve">if </w:t>
+      </w:r>
+      <w:proofErr w:type="gramEnd"/>
       <m:oMath>
         <m:func>
           <m:funcPr>
@@ -380,7 +387,7 @@
           <v:shape id="_x0000_i1029" type="#_x0000_t75" style="width:423.85pt;height:10.85pt" o:ole="">
             <v:imagedata r:id="rId16" o:title=""/>
           </v:shape>
-          <o:OLEObject Type="Embed" ProgID="Word.OpenDocumentText.12" ShapeID="_x0000_i1029" DrawAspect="Content" ObjectID="_1667312469" r:id="rId17"/>
+          <o:OLEObject Type="Embed" ProgID="Word.OpenDocumentText.12" ShapeID="_x0000_i1029" DrawAspect="Content" ObjectID="_1667406007" r:id="rId17"/>
         </w:object>
       </w:r>
     </w:p>
@@ -400,25 +407,47 @@
         <w:tab/>
         <w:t xml:space="preserve">Once more, you do have access to the randomness methods/classes in Java, like </w:t>
       </w:r>
+      <w:proofErr w:type="spellStart"/>
+      <w:proofErr w:type="gramStart"/>
       <w:r>
         <w:rPr>
           <w:rFonts w:ascii="Courier New" w:eastAsia="Times New Roman" w:hAnsi="Courier New" w:cs="Courier New"/>
           <w:sz w:val="20"/>
           <w:szCs w:val="20"/>
         </w:rPr>
-        <w:t>Math.random()</w:t>
-      </w:r>
-      <w:r>
-        <w:t xml:space="preserve"> and </w:t>
-      </w:r>
+        <w:t>Math.random</w:t>
+      </w:r>
+      <w:proofErr w:type="spellEnd"/>
       <w:r>
         <w:rPr>
           <w:rFonts w:ascii="Courier New" w:eastAsia="Times New Roman" w:hAnsi="Courier New" w:cs="Courier New"/>
           <w:sz w:val="20"/>
           <w:szCs w:val="20"/>
         </w:rPr>
+        <w:t>(</w:t>
+      </w:r>
+      <w:proofErr w:type="gramEnd"/>
+      <w:r>
+        <w:rPr>
+          <w:rFonts w:ascii="Courier New" w:eastAsia="Times New Roman" w:hAnsi="Courier New" w:cs="Courier New"/>
+          <w:sz w:val="20"/>
+          <w:szCs w:val="20"/>
+        </w:rPr>
+        <w:t>)</w:t>
+      </w:r>
+      <w:r>
+        <w:t xml:space="preserve"> and </w:t>
+      </w:r>
+      <w:proofErr w:type="spellStart"/>
+      <w:r>
+        <w:rPr>
+          <w:rFonts w:ascii="Courier New" w:eastAsia="Times New Roman" w:hAnsi="Courier New" w:cs="Courier New"/>
+          <w:sz w:val="20"/>
+          <w:szCs w:val="20"/>
+        </w:rPr>
         <w:t>java.util.Random</w:t>
       </w:r>
+      <w:proofErr w:type="spellEnd"/>
       <w:r>
         <w:t>. How</w:t>
       </w:r>
@@ -447,7 +476,7 @@
           <v:shape id="_x0000_i1030" type="#_x0000_t75" style="width:423.85pt;height:20.4pt" o:ole="">
             <v:imagedata r:id="rId18" o:title=""/>
           </v:shape>
-          <o:OLEObject Type="Embed" ProgID="Word.OpenDocumentText.12" ShapeID="_x0000_i1030" DrawAspect="Content" ObjectID="_1667312470" r:id="rId19"/>
+          <o:OLEObject Type="Embed" ProgID="Word.OpenDocumentText.12" ShapeID="_x0000_i1030" DrawAspect="Content" ObjectID="_1667406008" r:id="rId19"/>
         </w:object>
       </w:r>
     </w:p>
@@ -483,7 +512,7 @@
           <v:shape id="_x0000_i1031" type="#_x0000_t75" style="width:423.85pt;height:10.2pt" o:ole="">
             <v:imagedata r:id="rId20" o:title=""/>
           </v:shape>
-          <o:OLEObject Type="Embed" ProgID="Word.OpenDocumentText.12" ShapeID="_x0000_i1031" DrawAspect="Content" ObjectID="_1667312471" r:id="rId21"/>
+          <o:OLEObject Type="Embed" ProgID="Word.OpenDocumentText.12" ShapeID="_x0000_i1031" DrawAspect="Content" ObjectID="_1667406009" r:id="rId21"/>
         </w:object>
       </w:r>
     </w:p>
@@ -513,7 +542,31 @@
         <w:t>noise</w:t>
       </w:r>
       <w:r>
-        <w:t xml:space="preserve">. It generates a specific type of noise called “classic Perlin noise”. I’m not too familiar with the concept, but essentially, Perlin noise is a more natural, organic type of pseudorandom number generator based on a coordinate grid. Each point on the 1D, 2D, or 3D grid (depending on how many arguments you pass) contains a random float value from 0 to 1. The smaller the differences between points, the </w:t>
+        <w:t xml:space="preserve">. It generates a specific type of noise called “classic </w:t>
+      </w:r>
+      <w:proofErr w:type="spellStart"/>
+      <w:r>
+        <w:t>Perlin</w:t>
+      </w:r>
+      <w:proofErr w:type="spellEnd"/>
+      <w:r>
+        <w:t xml:space="preserve"> noise”. I’m not too familiar with the concept, but essentially, </w:t>
+      </w:r>
+      <w:proofErr w:type="spellStart"/>
+      <w:r>
+        <w:t>Perlin</w:t>
+      </w:r>
+      <w:proofErr w:type="spellEnd"/>
+      <w:r>
+        <w:t xml:space="preserve"> noise is a more natural, organic type of pseudorandom number generator based on a coordinate grid. Each point on the </w:t>
+      </w:r>
+      <w:proofErr w:type="gramStart"/>
+      <w:r>
+        <w:t>1D, 2D</w:t>
+      </w:r>
+      <w:proofErr w:type="gramEnd"/>
+      <w:r>
+        <w:t xml:space="preserve">, or 3D grid (depending on how many arguments you pass) contains a random float value from 0 to 1. The smaller the differences between points, the </w:t>
       </w:r>
       <w:r>
         <w:t>smoother/less drastic the changes in random values will be. Here are the different versions of this function:</w:t>
@@ -531,7 +584,7 @@
           <v:shape id="_x0000_i1032" type="#_x0000_t75" style="width:423.85pt;height:30.55pt" o:ole="">
             <v:imagedata r:id="rId22" o:title=""/>
           </v:shape>
-          <o:OLEObject Type="Embed" ProgID="Word.OpenDocumentText.12" ShapeID="_x0000_i1032" DrawAspect="Content" ObjectID="_1667312472" r:id="rId23"/>
+          <o:OLEObject Type="Embed" ProgID="Word.OpenDocumentText.12" ShapeID="_x0000_i1032" DrawAspect="Content" ObjectID="_1667406010" r:id="rId23"/>
         </w:object>
       </w:r>
     </w:p>
@@ -540,8 +593,21 @@
         <w:pStyle w:val="NormalText"/>
       </w:pPr>
       <w:r>
-        <w:t>Fun fact: Perlin noise is often used for procedural generation! Pretty cool, right?</w:t>
-      </w:r>
+        <w:t xml:space="preserve">Fun fact: </w:t>
+      </w:r>
+      <w:proofErr w:type="spellStart"/>
+      <w:r>
+        <w:t>Perlin</w:t>
+      </w:r>
+      <w:proofErr w:type="spellEnd"/>
+      <w:r>
+        <w:t xml:space="preserve"> noise is often used for procedural generation! </w:t>
+      </w:r>
+      <w:proofErr w:type="gramStart"/>
+      <w:r>
+        <w:t>Pretty cool, right?</w:t>
+      </w:r>
+      <w:proofErr w:type="gramEnd"/>
     </w:p>
     <w:p>
       <w:pPr>
@@ -550,7 +616,15 @@
       <w:r>
         <w:lastRenderedPageBreak/>
         <w:tab/>
-        <w:t>As an example of ‘smoothness’: look at the following visualizations of 1D Perlin noise for two different increment values:</w:t>
+        <w:t xml:space="preserve">As an example of ‘smoothness’: look at the following visualizations of 1D </w:t>
+      </w:r>
+      <w:proofErr w:type="spellStart"/>
+      <w:r>
+        <w:t>Perlin</w:t>
+      </w:r>
+      <w:proofErr w:type="spellEnd"/>
+      <w:r>
+        <w:t xml:space="preserve"> noise for two different increment values:</w:t>
       </w:r>
     </w:p>
     <w:p>
@@ -777,7 +851,7 @@
           <v:shape id="_x0000_i1033" type="#_x0000_t75" style="width:423.85pt;height:133.15pt" o:ole="">
             <v:imagedata r:id="rId26" o:title=""/>
           </v:shape>
-          <o:OLEObject Type="Embed" ProgID="Word.OpenDocumentText.12" ShapeID="_x0000_i1033" DrawAspect="Content" ObjectID="_1667312473" r:id="rId27"/>
+          <o:OLEObject Type="Embed" ProgID="Word.OpenDocumentText.12" ShapeID="_x0000_i1033" DrawAspect="Content" ObjectID="_1667406011" r:id="rId27"/>
         </w:object>
       </w:r>
     </w:p>
@@ -797,12 +871,14 @@
         <w:tab/>
         <w:t xml:space="preserve">Vectors are useful for a wide variety of applications, especially physics-based simulations. You can even use vectors to represent points in space. In Processing, there’s an entire class devoted to vectors: </w:t>
       </w:r>
+      <w:proofErr w:type="spellStart"/>
       <w:r>
         <w:rPr>
           <w:u w:val="single"/>
         </w:rPr>
         <w:t>PVector</w:t>
       </w:r>
+      <w:proofErr w:type="spellEnd"/>
       <w:r>
         <w:t>.</w:t>
       </w:r>
@@ -822,7 +898,7 @@
           <v:shape id="_x0000_i1034" type="#_x0000_t75" style="width:423.85pt;height:30.55pt" o:ole="">
             <v:imagedata r:id="rId28" o:title=""/>
           </v:shape>
-          <o:OLEObject Type="Embed" ProgID="Word.OpenDocumentText.12" ShapeID="_x0000_i1034" DrawAspect="Content" ObjectID="_1667312474" r:id="rId29"/>
+          <o:OLEObject Type="Embed" ProgID="Word.OpenDocumentText.12" ShapeID="_x0000_i1034" DrawAspect="Content" ObjectID="_1667406012" r:id="rId29"/>
         </w:object>
       </w:r>
     </w:p>
@@ -850,7 +926,7 @@
           <v:shape id="_x0000_i1035" type="#_x0000_t75" style="width:423.85pt;height:30.55pt" o:ole="">
             <v:imagedata r:id="rId30" o:title=""/>
           </v:shape>
-          <o:OLEObject Type="Embed" ProgID="Word.OpenDocumentText.12" ShapeID="_x0000_i1035" DrawAspect="Content" ObjectID="_1667312475" r:id="rId31"/>
+          <o:OLEObject Type="Embed" ProgID="Word.OpenDocumentText.12" ShapeID="_x0000_i1035" DrawAspect="Content" ObjectID="_1667406013" r:id="rId31"/>
         </w:object>
       </w:r>
     </w:p>
@@ -874,7 +950,7 @@
           <v:shape id="_x0000_i1036" type="#_x0000_t75" style="width:423.85pt;height:41.45pt" o:ole="">
             <v:imagedata r:id="rId32" o:title=""/>
           </v:shape>
-          <o:OLEObject Type="Embed" ProgID="Word.OpenDocumentText.12" ShapeID="_x0000_i1036" DrawAspect="Content" ObjectID="_1667312476" r:id="rId33"/>
+          <o:OLEObject Type="Embed" ProgID="Word.OpenDocumentText.12" ShapeID="_x0000_i1036" DrawAspect="Content" ObjectID="_1667406014" r:id="rId33"/>
         </w:object>
       </w:r>
     </w:p>
@@ -894,12 +970,14 @@
       <w:r>
         <w:t xml:space="preserve"> represents a </w:t>
       </w:r>
+      <w:proofErr w:type="spellStart"/>
       <w:r>
         <w:rPr>
           <w:u w:val="single"/>
         </w:rPr>
         <w:t>PVector</w:t>
       </w:r>
+      <w:proofErr w:type="spellEnd"/>
       <w:r>
         <w:t xml:space="preserve"> object. </w:t>
       </w:r>
@@ -915,12 +993,14 @@
       <w:r>
         <w:t>) to copy the components of, or providing a float array (</w:t>
       </w:r>
+      <w:proofErr w:type="spellStart"/>
       <w:r>
         <w:rPr>
           <w:u w:val="single"/>
         </w:rPr>
         <w:t>arr</w:t>
       </w:r>
+      <w:proofErr w:type="spellEnd"/>
       <w:r>
         <w:t>) of length 2 or 3 (if the array has a length of 2, then the z component is set to zero).</w:t>
       </w:r>
@@ -952,7 +1032,7 @@
           <v:shape id="_x0000_i1037" type="#_x0000_t75" style="width:423.85pt;height:112.75pt" o:ole="">
             <v:imagedata r:id="rId34" o:title=""/>
           </v:shape>
-          <o:OLEObject Type="Embed" ProgID="Word.OpenDocumentText.12" ShapeID="_x0000_i1037" DrawAspect="Content" ObjectID="_1667312477" r:id="rId35"/>
+          <o:OLEObject Type="Embed" ProgID="Word.OpenDocumentText.12" ShapeID="_x0000_i1037" DrawAspect="Content" ObjectID="_1667406015" r:id="rId35"/>
         </w:object>
       </w:r>
     </w:p>
@@ -990,12 +1070,14 @@
       <w:r>
         <w:t xml:space="preserve"> is an instantiated </w:t>
       </w:r>
+      <w:proofErr w:type="spellStart"/>
       <w:r>
         <w:rPr>
           <w:u w:val="single"/>
         </w:rPr>
         <w:t>PVector</w:t>
       </w:r>
+      <w:proofErr w:type="spellEnd"/>
       <w:r>
         <w:t xml:space="preserve">, then set its value equal to the result of the operation between the other two vectors, otherwise, just return the result. Note that for vector subtraction (and normal subtraction) the convention is first object minus last object, so the last two methods subtract </w:t>
       </w:r>
@@ -1057,7 +1139,7 @@
           <v:shape id="_x0000_i1038" type="#_x0000_t75" style="width:423.85pt;height:1in" o:ole="">
             <v:imagedata r:id="rId36" o:title=""/>
           </v:shape>
-          <o:OLEObject Type="Embed" ProgID="Word.OpenDocumentText.12" ShapeID="_x0000_i1038" DrawAspect="Content" ObjectID="_1667312478" r:id="rId37"/>
+          <o:OLEObject Type="Embed" ProgID="Word.OpenDocumentText.12" ShapeID="_x0000_i1038" DrawAspect="Content" ObjectID="_1667406016" r:id="rId37"/>
         </w:object>
       </w:r>
     </w:p>
@@ -1087,7 +1169,15 @@
       </w:pPr>
       <w:r>
         <w:tab/>
-        <w:t>There are more interesting operations than these basic ones, which we shall get to now:</w:t>
+        <w:t xml:space="preserve">There are more interesting operations than these basic ones, which we shall get to </w:t>
+      </w:r>
+      <w:proofErr w:type="spellStart"/>
+      <w:r>
+        <w:t>now</w:t>
+      </w:r>
+      <w:proofErr w:type="spellEnd"/>
+      <w:r>
+        <w:t>:</w:t>
       </w:r>
     </w:p>
     <w:bookmarkStart w:id="14" w:name="_MON_1667311338"/>
@@ -1102,7 +1192,7 @@
           <v:shape id="_x0000_i1039" type="#_x0000_t75" style="width:423.85pt;height:1in" o:ole="">
             <v:imagedata r:id="rId38" o:title=""/>
           </v:shape>
-          <o:OLEObject Type="Embed" ProgID="Word.OpenDocumentText.12" ShapeID="_x0000_i1039" DrawAspect="Content" ObjectID="_1667312479" r:id="rId39"/>
+          <o:OLEObject Type="Embed" ProgID="Word.OpenDocumentText.12" ShapeID="_x0000_i1039" DrawAspect="Content" ObjectID="_1667406017" r:id="rId39"/>
         </w:object>
       </w:r>
     </w:p>
@@ -1186,7 +1276,7 @@
           <v:shape id="_x0000_i1040" type="#_x0000_t75" style="width:423.85pt;height:101.9pt" o:ole="">
             <v:imagedata r:id="rId40" o:title=""/>
           </v:shape>
-          <o:OLEObject Type="Embed" ProgID="Word.OpenDocumentText.12" ShapeID="_x0000_i1040" DrawAspect="Content" ObjectID="_1667312480" r:id="rId41"/>
+          <o:OLEObject Type="Embed" ProgID="Word.OpenDocumentText.12" ShapeID="_x0000_i1040" DrawAspect="Content" ObjectID="_1667406018" r:id="rId41"/>
         </w:object>
       </w:r>
     </w:p>
@@ -1197,12 +1287,14 @@
       <w:r>
         <w:t xml:space="preserve">The first method calculates the magnitude of the vector (the length). As this function requires a square root operation, Processing provides </w:t>
       </w:r>
+      <w:proofErr w:type="spellStart"/>
       <w:r>
         <w:rPr>
           <w:u w:val="single"/>
         </w:rPr>
         <w:t>magSq</w:t>
       </w:r>
+      <w:proofErr w:type="spellEnd"/>
       <w:r>
         <w:t xml:space="preserve"> to calculate the square of magnitude (which doesn’t require a square root, and is hence much quicker). In addition, you can set the magnitude of the vector, while keeping the direction/relationship between components the same. The </w:t>
       </w:r>
@@ -1245,12 +1337,14 @@
       <w:r>
         <w:t xml:space="preserve"> variant of </w:t>
       </w:r>
+      <w:proofErr w:type="spellStart"/>
       <w:r>
         <w:rPr>
           <w:u w:val="single"/>
         </w:rPr>
         <w:t>setMag</w:t>
       </w:r>
+      <w:proofErr w:type="spellEnd"/>
       <w:r>
         <w:t xml:space="preserve"> creates a new vector with the required magnitude and same direction as </w:t>
       </w:r>
@@ -1307,7 +1401,7 @@
           <v:shape id="_x0000_i1041" type="#_x0000_t75" style="width:423.85pt;height:30.55pt" o:ole="">
             <v:imagedata r:id="rId42" o:title=""/>
           </v:shape>
-          <o:OLEObject Type="Embed" ProgID="Word.OpenDocumentText.12" ShapeID="_x0000_i1041" DrawAspect="Content" ObjectID="_1667312481" r:id="rId43"/>
+          <o:OLEObject Type="Embed" ProgID="Word.OpenDocumentText.12" ShapeID="_x0000_i1041" DrawAspect="Content" ObjectID="_1667406019" r:id="rId43"/>
         </w:object>
       </w:r>
     </w:p>
@@ -1335,11 +1429,285 @@
       <w:r>
         <w:t>Miscellaneous</w:t>
       </w:r>
-      <w:bookmarkStart w:id="17" w:name="_GoBack"/>
-      <w:bookmarkEnd w:id="17"/>
+    </w:p>
+    <w:p>
+      <w:pPr>
+        <w:pStyle w:val="NormalText"/>
+      </w:pPr>
+      <w:r>
+        <w:tab/>
+      </w:r>
+      <w:r>
+        <w:t>The next couple of functions that Processing provides are either the same as, or very similar to, other math methods in Java, so I won’t go over them too much.</w:t>
+      </w:r>
+    </w:p>
+    <w:bookmarkStart w:id="17" w:name="_MON_1667388376"/>
+    <w:bookmarkEnd w:id="17"/>
+    <w:p>
+      <w:pPr>
+        <w:pStyle w:val="NormalText"/>
+        <w:ind w:firstLine="720"/>
+      </w:pPr>
+      <w:r>
+        <w:object w:dxaOrig="9360" w:dyaOrig="3852">
+          <v:shape id="_x0000_i1042" type="#_x0000_t75" style="width:423.85pt;height:174.55pt" o:ole="">
+            <v:imagedata r:id="rId44" o:title=""/>
+          </v:shape>
+          <o:OLEObject Type="Embed" ProgID="Word.OpenDocumentText.12" ShapeID="_x0000_i1042" DrawAspect="Content" ObjectID="_1667406020" r:id="rId45"/>
+        </w:object>
+      </w:r>
+    </w:p>
+    <w:p>
+      <w:pPr>
+        <w:pStyle w:val="NormalText"/>
+      </w:pPr>
+      <w:r>
+        <w:t>Now we can get to the interesting functions. Most of these aren’t implemented in Java, so I’ll go over what each one does.</w:t>
+      </w:r>
+    </w:p>
+    <w:bookmarkStart w:id="18" w:name="_MON_1667388479"/>
+    <w:bookmarkEnd w:id="18"/>
+    <w:p>
+      <w:pPr>
+        <w:pStyle w:val="NormalText"/>
+        <w:ind w:firstLine="720"/>
+      </w:pPr>
+      <w:r>
+        <w:object w:dxaOrig="9360" w:dyaOrig="227">
+          <v:shape id="_x0000_i1043" type="#_x0000_t75" style="width:423.85pt;height:10.2pt" o:ole="">
+            <v:imagedata r:id="rId46" o:title=""/>
+          </v:shape>
+          <o:OLEObject Type="Embed" ProgID="Word.OpenDocumentText.12" ShapeID="_x0000_i1043" DrawAspect="Content" ObjectID="_1667406021" r:id="rId47"/>
+        </w:object>
+      </w:r>
+    </w:p>
+    <w:p>
+      <w:pPr>
+        <w:pStyle w:val="NormalText"/>
+      </w:pPr>
+      <w:r>
+        <w:t>This method constrains the given number to not exceed the given minimum and maximums. That is, if the first argument is less than the given minimum, the function returns the minimum value. Likewise, if the first argument is greater than the maximum, the function returns the maximum. Otherwise, it returns the first argument unchanged.</w:t>
+      </w:r>
+    </w:p>
+    <w:bookmarkStart w:id="19" w:name="_MON_1667388607"/>
+    <w:bookmarkEnd w:id="19"/>
+    <w:p>
+      <w:pPr>
+        <w:pStyle w:val="NormalText"/>
+        <w:ind w:firstLine="720"/>
+      </w:pPr>
+      <w:r>
+        <w:object w:dxaOrig="9360" w:dyaOrig="453">
+          <v:shape id="_x0000_i1044" type="#_x0000_t75" style="width:423.85pt;height:20.4pt" o:ole="">
+            <v:imagedata r:id="rId48" o:title=""/>
+          </v:shape>
+          <o:OLEObject Type="Embed" ProgID="Word.OpenDocumentText.12" ShapeID="_x0000_i1044" DrawAspect="Content" ObjectID="_1667406022" r:id="rId49"/>
+        </w:object>
+      </w:r>
+    </w:p>
+    <w:p>
+      <w:pPr>
+        <w:pStyle w:val="NormalText"/>
+      </w:pPr>
+      <w:r>
+        <w:t xml:space="preserve">Our next function is also pretty simple: it calculates the distance between either two 2D points or two 3D points. This uses the Pythagorean </w:t>
+      </w:r>
+      <w:proofErr w:type="gramStart"/>
+      <w:r>
+        <w:t>theorem</w:t>
+      </w:r>
+      <w:proofErr w:type="gramEnd"/>
+      <w:r>
+        <w:t xml:space="preserve"> method, so the function call is effectively the same thing as taking the square root of the sum of the squares of the differences in each dimension.</w:t>
+      </w:r>
+    </w:p>
+    <w:p>
+      <w:pPr>
+        <w:pStyle w:val="NormalText"/>
+      </w:pPr>
+      <w:r>
+        <w:lastRenderedPageBreak/>
+        <w:tab/>
+        <w:t xml:space="preserve">Our next function is pretty interesting. </w:t>
+      </w:r>
+      <w:r>
+        <w:t>As arguments, it takes a number, and then two ranges of numbers (each represented by a minimum and maximum value)</w:t>
+      </w:r>
+      <w:r>
+        <w:t>. The first number is considered to be somewhere “in” the first range (although it doesn’t have to fall within the range). In other words, the first argument is associated with the first range. This function figures out where “in” the second range (again, doesn’t have to fall within the range) another number would have to be, in order for both numbers to be in the same place, relative to their scale. This is a hard concept to explain, so let’s look at the syntax and then some examples.</w:t>
+      </w:r>
+    </w:p>
+    <w:bookmarkStart w:id="20" w:name="_MON_1667389536"/>
+    <w:bookmarkEnd w:id="20"/>
+    <w:p>
+      <w:pPr>
+        <w:pStyle w:val="NormalText"/>
+        <w:ind w:firstLine="720"/>
+      </w:pPr>
+      <w:r>
+        <w:object w:dxaOrig="9360" w:dyaOrig="1133">
+          <v:shape id="_x0000_i1045" type="#_x0000_t75" style="width:423.85pt;height:50.95pt" o:ole="">
+            <v:imagedata r:id="rId50" o:title=""/>
+          </v:shape>
+          <o:OLEObject Type="Embed" ProgID="Word.OpenDocumentText.12" ShapeID="_x0000_i1045" DrawAspect="Content" ObjectID="_1667406023" r:id="rId51"/>
+        </w:object>
+      </w:r>
+    </w:p>
+    <w:p>
+      <w:pPr>
+        <w:pStyle w:val="NormalText"/>
+      </w:pPr>
+      <w:r>
+        <w:t xml:space="preserve">The first example goes something like this: 50 </w:t>
+      </w:r>
+      <w:proofErr w:type="gramStart"/>
+      <w:r>
+        <w:t>is</w:t>
+      </w:r>
+      <w:proofErr w:type="gramEnd"/>
+      <w:r>
+        <w:t xml:space="preserve"> in the middle of the range 0 to 100; what number is in the middle of 0 to 10? </w:t>
+      </w:r>
+      <w:proofErr w:type="gramStart"/>
+      <w:r>
+        <w:t>Five.</w:t>
+      </w:r>
+      <w:proofErr w:type="gramEnd"/>
+      <w:r>
+        <w:t xml:space="preserve"> The second is similar: 150 is 100 greater than the lower bound; 100 is twice the size of the range 50 to 100; so what</w:t>
+      </w:r>
+      <w:bookmarkStart w:id="21" w:name="_GoBack"/>
+      <w:bookmarkEnd w:id="21"/>
+      <w:r>
+        <w:t xml:space="preserve"> number is twice the size of the range away from the lower bound of 0? </w:t>
+      </w:r>
+      <w:proofErr w:type="gramStart"/>
+      <w:r>
+        <w:t>Four.</w:t>
+      </w:r>
+      <w:proofErr w:type="gramEnd"/>
+      <w:r>
+        <w:t xml:space="preserve"> The last example works like so: 0 is 1 away from the lower bound; 1 is a third of the size of the range; what number is a third of the size of the range away from the lower bound of 1? </w:t>
+      </w:r>
+      <w:proofErr w:type="gramStart"/>
+      <w:r>
+        <w:t>2 and a third (1 + (5-1)/3).</w:t>
+      </w:r>
+      <w:proofErr w:type="gramEnd"/>
+    </w:p>
+    <w:p>
+      <w:pPr>
+        <w:pStyle w:val="NormalText"/>
+        <w:rPr>
+          <w:rFonts w:eastAsiaTheme="minorEastAsia"/>
+        </w:rPr>
+      </w:pPr>
+      <w:r>
+        <w:tab/>
+        <w:t xml:space="preserve">Our final function is similar to </w:t>
+      </w:r>
+      <w:proofErr w:type="gramStart"/>
+      <w:r>
+        <w:t>map,</w:t>
+      </w:r>
+      <w:proofErr w:type="gramEnd"/>
+      <w:r>
+        <w:t xml:space="preserve"> and it essentially a reduced version of it: linear interpolation. The way this works is that the function is given a range and a float value between 0 and 1, which acts like a percentage. The function returns the point that is that percentage along that range. You can think of linear interpolation like the following</w:t>
+      </w:r>
+      <w:proofErr w:type="gramStart"/>
+      <w:r>
+        <w:t xml:space="preserve">: </w:t>
+      </w:r>
+      <w:proofErr w:type="gramEnd"/>
+      <m:oMath>
+        <m:d>
+          <m:dPr>
+            <m:ctrlPr>
+              <w:rPr>
+                <w:rFonts w:ascii="Cambria Math" w:hAnsi="Cambria Math"/>
+                <w:i/>
+              </w:rPr>
+            </m:ctrlPr>
+          </m:dPr>
+          <m:e>
+            <m:r>
+              <w:rPr>
+                <w:rFonts w:ascii="Cambria Math" w:hAnsi="Cambria Math"/>
+              </w:rPr>
+              <m:t>b-a</m:t>
+            </m:r>
+          </m:e>
+        </m:d>
+        <m:r>
+          <w:rPr>
+            <w:rFonts w:ascii="Cambria Math" w:hAnsi="Cambria Math"/>
+          </w:rPr>
+          <m:t>*n+a</m:t>
+        </m:r>
+      </m:oMath>
+      <w:r>
+        <w:rPr>
+          <w:rFonts w:eastAsiaTheme="minorEastAsia"/>
+        </w:rPr>
+        <w:t xml:space="preserve">, where a and </w:t>
+      </w:r>
+      <w:proofErr w:type="spellStart"/>
+      <w:r>
+        <w:rPr>
+          <w:rFonts w:eastAsiaTheme="minorEastAsia"/>
+        </w:rPr>
+        <w:t>b are</w:t>
+      </w:r>
+      <w:proofErr w:type="spellEnd"/>
+      <w:r>
+        <w:rPr>
+          <w:rFonts w:eastAsiaTheme="minorEastAsia"/>
+        </w:rPr>
+        <w:t xml:space="preserve"> the endpoints of the range, and n is the percentage.</w:t>
+      </w:r>
+    </w:p>
+    <w:bookmarkStart w:id="22" w:name="_MON_1667405914"/>
+    <w:bookmarkEnd w:id="22"/>
+    <w:p>
+      <w:pPr>
+        <w:pStyle w:val="NormalText"/>
+        <w:ind w:firstLine="720"/>
+      </w:pPr>
+      <w:r>
+        <w:object w:dxaOrig="9360" w:dyaOrig="227">
+          <v:shape id="_x0000_i1046" type="#_x0000_t75" style="width:423.85pt;height:10.2pt" o:ole="">
+            <v:imagedata r:id="rId52" o:title=""/>
+          </v:shape>
+          <o:OLEObject Type="Embed" ProgID="Word.OpenDocumentText.12" ShapeID="_x0000_i1046" DrawAspect="Content" ObjectID="_1667406024" r:id="rId53"/>
+        </w:object>
+      </w:r>
+    </w:p>
+    <w:p>
+      <w:pPr>
+        <w:pStyle w:val="NormalText"/>
+      </w:pPr>
+      <w:r>
+        <w:t>This could be written in the form of a map function as well:</w:t>
+      </w:r>
+    </w:p>
+    <w:bookmarkStart w:id="23" w:name="_MON_1667405995"/>
+    <w:bookmarkEnd w:id="23"/>
+    <w:p>
+      <w:pPr>
+        <w:pStyle w:val="NormalText"/>
+        <w:ind w:firstLine="720"/>
+      </w:pPr>
+      <w:r>
+        <w:object w:dxaOrig="9360" w:dyaOrig="227">
+          <v:shape id="_x0000_i1047" type="#_x0000_t75" style="width:468pt;height:11.55pt" o:ole="">
+            <v:imagedata r:id="rId54" o:title=""/>
+          </v:shape>
+          <o:OLEObject Type="Embed" ProgID="Word.OpenDocumentText.12" ShapeID="_x0000_i1047" DrawAspect="Content" ObjectID="_1667406025" r:id="rId55"/>
+        </w:object>
+      </w:r>
     </w:p>
     <w:sectPr>
-      <w:headerReference w:type="default" r:id="rId44"/>
+      <w:headerReference w:type="default" r:id="rId56"/>
       <w:pgSz w:w="12240" w:h="15840"/>
       <w:pgMar w:top="1440" w:right="1440" w:bottom="1440" w:left="1440" w:header="720" w:footer="720" w:gutter="0"/>
       <w:cols w:space="720"/>
@@ -1554,7 +1922,7 @@
               <w:noProof/>
               <w:color w:val="FFFFFF" w:themeColor="background1"/>
             </w:rPr>
-            <w:t>6</w:t>
+            <w:t>7</w:t>
           </w:r>
           <w:r>
             <w:rPr>
@@ -2362,6 +2730,7 @@
   <w:rsids>
     <w:rsidRoot w:val="00A30C93"/>
     <w:rsid w:val="00047032"/>
+    <w:rsid w:val="000F13F7"/>
     <w:rsid w:val="00173696"/>
     <w:rsid w:val="00286B3A"/>
     <w:rsid w:val="004237C1"/>
@@ -2369,6 +2738,7 @@
     <w:rsid w:val="00651989"/>
     <w:rsid w:val="006C2DB7"/>
     <w:rsid w:val="00A30C93"/>
+    <w:rsid w:val="00AC50AF"/>
     <w:rsid w:val="00BB03AF"/>
     <w:rsid w:val="00C7603D"/>
     <w:rsid w:val="00DB2F86"/>
@@ -2593,7 +2963,7 @@
     <w:basedOn w:val="DefaultParagraphFont"/>
     <w:uiPriority w:val="99"/>
     <w:semiHidden/>
-    <w:rsid w:val="00DB2F86"/>
+    <w:rsid w:val="000F13F7"/>
     <w:rPr>
       <w:color w:val="808080"/>
     </w:rPr>
@@ -2801,7 +3171,7 @@
     <w:basedOn w:val="DefaultParagraphFont"/>
     <w:uiPriority w:val="99"/>
     <w:semiHidden/>
-    <w:rsid w:val="00DB2F86"/>
+    <w:rsid w:val="000F13F7"/>
     <w:rPr>
       <w:color w:val="808080"/>
     </w:rPr>

</xml_diff>